<commit_message>
Update personas to represent non-technical actors
</commit_message>
<xml_diff>
--- a/design/personas/Maria_persona.docx
+++ b/design/personas/Maria_persona.docx
@@ -129,16 +129,12 @@
               <w:rPr>
                 <w:b/>
                 <w:bCs/>
-                <w:sz w:val="21"/>
-                <w:szCs w:val="21"/>
               </w:rPr>
             </w:pPr>
             <w:r>
               <w:rPr>
                 <w:b/>
                 <w:bCs/>
-                <w:sz w:val="21"/>
-                <w:szCs w:val="21"/>
               </w:rPr>
               <w:t>Goals</w:t>
             </w:r>
@@ -148,19 +144,11 @@
               <w:pStyle w:val="ListParagraph"/>
               <w:numPr>
                 <w:ilvl w:val="0"/>
-                <w:numId w:val="9"/>
+                <w:numId w:val="21"/>
               </w:numPr>
-              <w:rPr>
-                <w:sz w:val="21"/>
-                <w:szCs w:val="21"/>
-              </w:rPr>
             </w:pPr>
             <w:r>
-              <w:rPr>
-                <w:sz w:val="21"/>
-                <w:szCs w:val="21"/>
-              </w:rPr>
-              <w:t>To extract meaningful patterns from vast datasets</w:t>
+              <w:t>To efficiently compile and generate accurate reports for various departments.</w:t>
             </w:r>
           </w:p>
           <w:p>
@@ -168,19 +156,11 @@
               <w:pStyle w:val="ListParagraph"/>
               <w:numPr>
                 <w:ilvl w:val="0"/>
-                <w:numId w:val="9"/>
+                <w:numId w:val="21"/>
               </w:numPr>
-              <w:rPr>
-                <w:sz w:val="21"/>
-                <w:szCs w:val="21"/>
-              </w:rPr>
             </w:pPr>
             <w:r>
-              <w:rPr>
-                <w:sz w:val="21"/>
-                <w:szCs w:val="21"/>
-              </w:rPr>
-              <w:t>To provide actionable insights through data visualization</w:t>
+              <w:t>To simplify data entry and retrieval processes with an intuitive system.</w:t>
             </w:r>
           </w:p>
           <w:p>
@@ -188,39 +168,11 @@
               <w:pStyle w:val="ListParagraph"/>
               <w:numPr>
                 <w:ilvl w:val="0"/>
-                <w:numId w:val="9"/>
+                <w:numId w:val="21"/>
               </w:numPr>
-              <w:rPr>
-                <w:sz w:val="21"/>
-                <w:szCs w:val="21"/>
-              </w:rPr>
             </w:pPr>
             <w:r>
-              <w:rPr>
-                <w:sz w:val="21"/>
-                <w:szCs w:val="21"/>
-              </w:rPr>
-              <w:t>To automate the generation of recurring reports</w:t>
-            </w:r>
-          </w:p>
-          <w:p>
-            <w:pPr>
-              <w:pStyle w:val="ListParagraph"/>
-              <w:numPr>
-                <w:ilvl w:val="0"/>
-                <w:numId w:val="9"/>
-              </w:numPr>
-              <w:rPr>
-                <w:sz w:val="21"/>
-                <w:szCs w:val="21"/>
-              </w:rPr>
-            </w:pPr>
-            <w:r>
-              <w:rPr>
-                <w:sz w:val="21"/>
-                <w:szCs w:val="21"/>
-              </w:rPr>
-              <w:t>To influence strategic decisions with solid data-backed evidence</w:t>
+              <w:t>To reduce the time spent on report generation.</w:t>
             </w:r>
           </w:p>
           <w:p>
@@ -228,16 +180,12 @@
               <w:rPr>
                 <w:b/>
                 <w:bCs/>
-                <w:sz w:val="21"/>
-                <w:szCs w:val="21"/>
               </w:rPr>
             </w:pPr>
             <w:r>
               <w:rPr>
                 <w:b/>
                 <w:bCs/>
-                <w:sz w:val="21"/>
-                <w:szCs w:val="21"/>
               </w:rPr>
               <w:t>Frustrations</w:t>
             </w:r>
@@ -247,74 +195,48 @@
               <w:pStyle w:val="ListParagraph"/>
               <w:numPr>
                 <w:ilvl w:val="0"/>
-                <w:numId w:val="10"/>
+                <w:numId w:val="20"/>
               </w:numPr>
-              <w:rPr>
-                <w:sz w:val="21"/>
-                <w:szCs w:val="21"/>
-              </w:rPr>
             </w:pPr>
             <w:r>
-              <w:rPr>
-                <w:sz w:val="21"/>
-                <w:szCs w:val="21"/>
-              </w:rPr>
-              <w:t xml:space="preserve">Manual data extraction processes are </w:t>
+              <w:t>Current software requires navigating complex menus and interfaces.</w:t>
             </w:r>
-            <w:proofErr w:type="gramStart"/>
-            <w:r>
-              <w:rPr>
-                <w:sz w:val="21"/>
-                <w:szCs w:val="21"/>
-              </w:rPr>
-              <w:t>time-consuming</w:t>
-            </w:r>
-            <w:proofErr w:type="gramEnd"/>
           </w:p>
           <w:p>
             <w:pPr>
               <w:pStyle w:val="ListParagraph"/>
               <w:numPr>
                 <w:ilvl w:val="0"/>
-                <w:numId w:val="10"/>
+                <w:numId w:val="20"/>
               </w:numPr>
-              <w:rPr>
-                <w:sz w:val="21"/>
-                <w:szCs w:val="21"/>
-              </w:rPr>
             </w:pPr>
             <w:r>
-              <w:rPr>
-                <w:sz w:val="21"/>
-                <w:szCs w:val="21"/>
-              </w:rPr>
-              <w:t xml:space="preserve">Difficulty in communicating complex data insights to non-technical </w:t>
+              <w:t>Manual data compilation is time-consuming and prone to errors.</w:t>
             </w:r>
-            <w:proofErr w:type="gramStart"/>
+          </w:p>
+          <w:p>
+            <w:pPr>
+              <w:pStyle w:val="ListParagraph"/>
+              <w:numPr>
+                <w:ilvl w:val="0"/>
+                <w:numId w:val="20"/>
+              </w:numPr>
+            </w:pPr>
             <w:r>
-              <w:rPr>
-                <w:sz w:val="21"/>
-                <w:szCs w:val="21"/>
-              </w:rPr>
-              <w:t>stakeholders</w:t>
+              <w:t>Lack of confidence in using technical software for data management.</w:t>
             </w:r>
-            <w:proofErr w:type="gramEnd"/>
           </w:p>
           <w:p>
             <w:pPr>
               <w:rPr>
                 <w:b/>
                 <w:bCs/>
-                <w:sz w:val="21"/>
-                <w:szCs w:val="21"/>
               </w:rPr>
             </w:pPr>
             <w:r>
               <w:rPr>
                 <w:b/>
                 <w:bCs/>
-                <w:sz w:val="21"/>
-                <w:szCs w:val="21"/>
               </w:rPr>
               <w:t>Personality</w:t>
             </w:r>
@@ -324,132 +246,48 @@
               <w:pStyle w:val="ListParagraph"/>
               <w:numPr>
                 <w:ilvl w:val="0"/>
-                <w:numId w:val="11"/>
+                <w:numId w:val="19"/>
               </w:numPr>
-              <w:rPr>
-                <w:sz w:val="21"/>
-                <w:szCs w:val="21"/>
-              </w:rPr>
             </w:pPr>
             <w:r>
-              <w:rPr>
-                <w:sz w:val="21"/>
-                <w:szCs w:val="21"/>
-              </w:rPr>
-              <w:t xml:space="preserve">Introvert / Extrovert: Balanced; enjoys solitary analysis but can collaborate </w:t>
+              <w:t>Prefers clear instructions and straightforward tasks.</w:t>
             </w:r>
-            <w:proofErr w:type="gramStart"/>
-            <w:r>
-              <w:rPr>
-                <w:sz w:val="21"/>
-                <w:szCs w:val="21"/>
-              </w:rPr>
-              <w:t>effectively</w:t>
-            </w:r>
-            <w:proofErr w:type="gramEnd"/>
           </w:p>
           <w:p>
             <w:pPr>
               <w:pStyle w:val="ListParagraph"/>
               <w:numPr>
                 <w:ilvl w:val="0"/>
-                <w:numId w:val="11"/>
+                <w:numId w:val="19"/>
               </w:numPr>
-              <w:rPr>
-                <w:sz w:val="21"/>
-                <w:szCs w:val="21"/>
-              </w:rPr>
             </w:pPr>
             <w:r>
-              <w:rPr>
-                <w:sz w:val="21"/>
-                <w:szCs w:val="21"/>
-              </w:rPr>
-              <w:t xml:space="preserve">Thinking / Feeling: Thinking; relies on logic and data over </w:t>
+              <w:t>Enjoys tasks that result in tangible outcomes and supports decision-making.</w:t>
             </w:r>
-            <w:proofErr w:type="gramStart"/>
-            <w:r>
-              <w:rPr>
-                <w:sz w:val="21"/>
-                <w:szCs w:val="21"/>
-              </w:rPr>
-              <w:t>emotion</w:t>
-            </w:r>
-            <w:proofErr w:type="gramEnd"/>
           </w:p>
           <w:p>
             <w:pPr>
               <w:pStyle w:val="ListParagraph"/>
               <w:numPr>
                 <w:ilvl w:val="0"/>
-                <w:numId w:val="11"/>
+                <w:numId w:val="19"/>
               </w:numPr>
-              <w:rPr>
-                <w:sz w:val="21"/>
-                <w:szCs w:val="21"/>
-              </w:rPr>
             </w:pPr>
             <w:r>
-              <w:rPr>
-                <w:sz w:val="21"/>
-                <w:szCs w:val="21"/>
-              </w:rPr>
-              <w:t xml:space="preserve">Sensing / Intuition: Intuition; able to perceive patterns and trends in raw </w:t>
+              <w:t>Values simplicity and efficiency in her work tools.</w:t>
             </w:r>
-            <w:proofErr w:type="gramStart"/>
-            <w:r>
-              <w:rPr>
-                <w:sz w:val="21"/>
-                <w:szCs w:val="21"/>
-              </w:rPr>
-              <w:t>data</w:t>
-            </w:r>
-            <w:proofErr w:type="gramEnd"/>
-          </w:p>
-          <w:p>
-            <w:pPr>
-              <w:pStyle w:val="ListParagraph"/>
-              <w:numPr>
-                <w:ilvl w:val="0"/>
-                <w:numId w:val="11"/>
-              </w:numPr>
-              <w:rPr>
-                <w:sz w:val="21"/>
-                <w:szCs w:val="21"/>
-              </w:rPr>
-            </w:pPr>
-            <w:r>
-              <w:rPr>
-                <w:sz w:val="21"/>
-                <w:szCs w:val="21"/>
-              </w:rPr>
-              <w:t xml:space="preserve">Judging / Perceiving: Judging; appreciates structure and order in her </w:t>
-            </w:r>
-            <w:proofErr w:type="gramStart"/>
-            <w:r>
-              <w:rPr>
-                <w:sz w:val="21"/>
-                <w:szCs w:val="21"/>
-              </w:rPr>
-              <w:t>work</w:t>
-            </w:r>
-            <w:proofErr w:type="gramEnd"/>
           </w:p>
           <w:p>
             <w:pPr>
               <w:rPr>
                 <w:b/>
                 <w:bCs/>
-                <w:sz w:val="21"/>
-                <w:szCs w:val="21"/>
               </w:rPr>
             </w:pPr>
             <w:r>
               <w:rPr>
                 <w:b/>
                 <w:bCs/>
-                <w:sz w:val="21"/>
-                <w:szCs w:val="21"/>
               </w:rPr>
               <w:t>Motivation</w:t>
             </w:r>
@@ -459,19 +297,11 @@
               <w:pStyle w:val="ListParagraph"/>
               <w:numPr>
                 <w:ilvl w:val="0"/>
-                <w:numId w:val="12"/>
+                <w:numId w:val="18"/>
               </w:numPr>
-              <w:rPr>
-                <w:sz w:val="21"/>
-                <w:szCs w:val="21"/>
-              </w:rPr>
             </w:pPr>
             <w:r>
-              <w:rPr>
-                <w:sz w:val="21"/>
-                <w:szCs w:val="21"/>
-              </w:rPr>
-              <w:t>Incentive: Loves seeing how her insights can lead to successful outcomes</w:t>
+              <w:t>To contribute to her organization by providing timely and accurate data reports.</w:t>
             </w:r>
           </w:p>
           <w:p>
@@ -479,19 +309,11 @@
               <w:pStyle w:val="ListParagraph"/>
               <w:numPr>
                 <w:ilvl w:val="0"/>
-                <w:numId w:val="12"/>
+                <w:numId w:val="18"/>
               </w:numPr>
-              <w:rPr>
-                <w:sz w:val="21"/>
-                <w:szCs w:val="21"/>
-              </w:rPr>
             </w:pPr>
             <w:r>
-              <w:rPr>
-                <w:sz w:val="21"/>
-                <w:szCs w:val="21"/>
-              </w:rPr>
-              <w:t>Achievement: Driven by completing complex data projects and recognition for her analytical skills</w:t>
+              <w:t>To improve her productivity and reduce stress associated with technical tasks.</w:t>
             </w:r>
           </w:p>
           <w:p>
@@ -499,39 +321,11 @@
               <w:pStyle w:val="ListParagraph"/>
               <w:numPr>
                 <w:ilvl w:val="0"/>
-                <w:numId w:val="12"/>
+                <w:numId w:val="18"/>
               </w:numPr>
-              <w:rPr>
-                <w:sz w:val="21"/>
-                <w:szCs w:val="21"/>
-              </w:rPr>
             </w:pPr>
             <w:r>
-              <w:rPr>
-                <w:sz w:val="21"/>
-                <w:szCs w:val="21"/>
-              </w:rPr>
-              <w:t>Power: Interested in having a say in company decisions through her reports</w:t>
-            </w:r>
-          </w:p>
-          <w:p>
-            <w:pPr>
-              <w:pStyle w:val="ListParagraph"/>
-              <w:numPr>
-                <w:ilvl w:val="0"/>
-                <w:numId w:val="12"/>
-              </w:numPr>
-              <w:rPr>
-                <w:sz w:val="21"/>
-                <w:szCs w:val="21"/>
-              </w:rPr>
-            </w:pPr>
-            <w:r>
-              <w:rPr>
-                <w:sz w:val="21"/>
-                <w:szCs w:val="21"/>
-              </w:rPr>
-              <w:t>Social: Finds satisfaction in contributing to the team and company success</w:t>
+              <w:t>To gain recognition for her efficiency and attention to detail.</w:t>
             </w:r>
           </w:p>
           <w:p>
@@ -539,16 +333,12 @@
               <w:rPr>
                 <w:b/>
                 <w:bCs/>
-                <w:sz w:val="21"/>
-                <w:szCs w:val="21"/>
               </w:rPr>
             </w:pPr>
             <w:r>
               <w:rPr>
                 <w:b/>
                 <w:bCs/>
-                <w:sz w:val="21"/>
-                <w:szCs w:val="21"/>
               </w:rPr>
               <w:t>Preferred Channels</w:t>
             </w:r>
@@ -560,16 +350,8 @@
                 <w:ilvl w:val="0"/>
                 <w:numId w:val="13"/>
               </w:numPr>
-              <w:rPr>
-                <w:sz w:val="21"/>
-                <w:szCs w:val="21"/>
-              </w:rPr>
             </w:pPr>
             <w:r>
-              <w:rPr>
-                <w:sz w:val="21"/>
-                <w:szCs w:val="21"/>
-              </w:rPr>
               <w:t>Professional: LinkedIn, Data Science Forums, and Webinars</w:t>
             </w:r>
           </w:p>
@@ -581,16 +363,19 @@
                 <w:numId w:val="13"/>
               </w:numPr>
               <w:rPr>
-                <w:sz w:val="21"/>
-                <w:szCs w:val="21"/>
+                <w:sz w:val="24"/>
+                <w:szCs w:val="24"/>
               </w:rPr>
             </w:pPr>
             <w:r>
+              <w:t>Personal: Podcasts on Data Trends, Online Courses, and Blogs</w:t>
+            </w:r>
+            <w:r>
               <w:rPr>
-                <w:sz w:val="21"/>
-                <w:szCs w:val="21"/>
+                <w:sz w:val="24"/>
+                <w:szCs w:val="24"/>
               </w:rPr>
-              <w:t>Personal: Podcasts on Data Trends, Online Courses, and Blogs</w:t>
+              <w:t xml:space="preserve"> </w:t>
             </w:r>
           </w:p>
           <w:p>
@@ -598,33 +383,19 @@
               <w:rPr>
                 <w:b/>
                 <w:bCs/>
-                <w:sz w:val="21"/>
-                <w:szCs w:val="21"/>
               </w:rPr>
             </w:pPr>
             <w:r>
               <w:rPr>
                 <w:b/>
                 <w:bCs/>
-                <w:sz w:val="21"/>
-                <w:szCs w:val="21"/>
               </w:rPr>
               <w:t>Bio</w:t>
             </w:r>
           </w:p>
           <w:p>
-            <w:pPr>
-              <w:rPr>
-                <w:sz w:val="21"/>
-                <w:szCs w:val="21"/>
-              </w:rPr>
-            </w:pPr>
             <w:r>
-              <w:rPr>
-                <w:sz w:val="21"/>
-                <w:szCs w:val="21"/>
-              </w:rPr>
-              <w:t>Maria is a seasoned data analyst who brings to her role a passion for uncovering the hidden narratives in numbers. With a keen eye for detail and a rigorous approach to her work, Maria has championed the use of advanced analytics at her firm. Despite her accomplishments, she feels hampered by legacy systems that haven't kept pace with her ambition to harness real-time data. She envisions a workspace where agility in data handling is matched by robust, automated reporting tools, freeing her to delve deeper into strategic analysis rather than repetitive data cleansing. Outside of work, Maria enjoys mentoring young women in STEM and unwinding with a good book on the latest tech trends.</w:t>
+              <w:t>Maria is a dedicated clerk who plays a crucial role in gathering and reporting demographic data at her company. Despite her non-technical background, she is pivotal in ensuring that data is accurately compiled and reported to inform decisions. Maria looks forward to using a new system that simplifies her daily tasks, allowing her to focus more on the content of the reports rather than the process of creating them.</w:t>
             </w:r>
           </w:p>
           <w:p>
@@ -656,18 +427,17 @@
           </w:p>
           <w:p>
             <w:pPr>
-              <w:pStyle w:val="Subtitle"/>
               <w:rPr>
-                <w:spacing w:val="0"/>
-                <w:w w:val="100"/>
+                <w:sz w:val="32"/>
+                <w:szCs w:val="32"/>
               </w:rPr>
             </w:pPr>
             <w:r>
               <w:rPr>
-                <w:spacing w:val="0"/>
-                <w:w w:val="100"/>
+                <w:sz w:val="32"/>
+                <w:szCs w:val="32"/>
               </w:rPr>
-              <w:t>Data Analyst</w:t>
+              <w:t>Clerk</w:t>
             </w:r>
           </w:p>
           <w:p>
@@ -682,10 +452,17 @@
                 <w:i/>
                 <w:iCs/>
               </w:rPr>
-              <w:t>"Numbers speak to me not just as data, but as a story waiting to be told.”</w:t>
+              <w:t>"Data tells a story, and I bring it to life."</w:t>
             </w:r>
           </w:p>
-          <w:p/>
+          <w:p>
+            <w:pPr>
+              <w:rPr>
+                <w:i/>
+                <w:iCs/>
+              </w:rPr>
+            </w:pPr>
+          </w:p>
           <w:p>
             <w:pPr>
               <w:rPr>
@@ -708,33 +485,33 @@
           </w:p>
           <w:p>
             <w:r>
-              <w:t>Work: Data Analyst at a multinational corporation</w:t>
+              <w:t>Work: Clerk at Demographic Insights Co.</w:t>
             </w:r>
           </w:p>
           <w:p>
             <w:r>
-              <w:t>Family: Married with a young daughter</w:t>
+              <w:t>Family: Single</w:t>
             </w:r>
           </w:p>
           <w:p>
             <w:r>
-              <w:t>Location: San Francisco, CA</w:t>
+              <w:t>Location: Minneapolis, MN</w:t>
             </w:r>
           </w:p>
           <w:p>
             <w:r>
-              <w:t xml:space="preserve">Education: </w:t>
+              <w:t>Education: Associate degree in General Studies</w:t>
+            </w:r>
+          </w:p>
+          <w:p>
+            <w:r>
+              <w:t xml:space="preserve">Character Traits: Detail-oriented, organized, </w:t>
             </w:r>
             <w:proofErr w:type="gramStart"/>
             <w:r>
-              <w:t>Master’s in Data Science</w:t>
+              <w:t>curious</w:t>
             </w:r>
             <w:proofErr w:type="gramEnd"/>
-          </w:p>
-          <w:p>
-            <w:r>
-              <w:t>Character Traits: Meticulous, Analytical, Insightful</w:t>
-            </w:r>
           </w:p>
           <w:p/>
           <w:p>
@@ -1083,6 +860,155 @@
     </w:lvl>
   </w:abstractNum>
   <w:abstractNum w:abstractNumId="1" w15:restartNumberingAfterBreak="0">
+    <w:nsid w:val="0CD3237C"/>
+    <w:multiLevelType w:val="multilevel"/>
+    <w:tmpl w:val="21B439C0"/>
+    <w:lvl w:ilvl="0">
+      <w:start w:val="1"/>
+      <w:numFmt w:val="bullet"/>
+      <w:lvlText w:val=""/>
+      <w:lvlJc w:val="left"/>
+      <w:pPr>
+        <w:tabs>
+          <w:tab w:val="num" w:pos="720"/>
+        </w:tabs>
+        <w:ind w:left="720" w:hanging="360"/>
+      </w:pPr>
+      <w:rPr>
+        <w:rFonts w:ascii="Symbol" w:hAnsi="Symbol" w:hint="default"/>
+        <w:sz w:val="20"/>
+      </w:rPr>
+    </w:lvl>
+    <w:lvl w:ilvl="1" w:tentative="1">
+      <w:start w:val="1"/>
+      <w:numFmt w:val="bullet"/>
+      <w:lvlText w:val="o"/>
+      <w:lvlJc w:val="left"/>
+      <w:pPr>
+        <w:tabs>
+          <w:tab w:val="num" w:pos="1440"/>
+        </w:tabs>
+        <w:ind w:left="1440" w:hanging="360"/>
+      </w:pPr>
+      <w:rPr>
+        <w:rFonts w:ascii="Courier New" w:hAnsi="Courier New" w:hint="default"/>
+        <w:sz w:val="20"/>
+      </w:rPr>
+    </w:lvl>
+    <w:lvl w:ilvl="2" w:tentative="1">
+      <w:start w:val="1"/>
+      <w:numFmt w:val="bullet"/>
+      <w:lvlText w:val=""/>
+      <w:lvlJc w:val="left"/>
+      <w:pPr>
+        <w:tabs>
+          <w:tab w:val="num" w:pos="2160"/>
+        </w:tabs>
+        <w:ind w:left="2160" w:hanging="360"/>
+      </w:pPr>
+      <w:rPr>
+        <w:rFonts w:ascii="Wingdings" w:hAnsi="Wingdings" w:hint="default"/>
+        <w:sz w:val="20"/>
+      </w:rPr>
+    </w:lvl>
+    <w:lvl w:ilvl="3" w:tentative="1">
+      <w:start w:val="1"/>
+      <w:numFmt w:val="bullet"/>
+      <w:lvlText w:val=""/>
+      <w:lvlJc w:val="left"/>
+      <w:pPr>
+        <w:tabs>
+          <w:tab w:val="num" w:pos="2880"/>
+        </w:tabs>
+        <w:ind w:left="2880" w:hanging="360"/>
+      </w:pPr>
+      <w:rPr>
+        <w:rFonts w:ascii="Wingdings" w:hAnsi="Wingdings" w:hint="default"/>
+        <w:sz w:val="20"/>
+      </w:rPr>
+    </w:lvl>
+    <w:lvl w:ilvl="4" w:tentative="1">
+      <w:start w:val="1"/>
+      <w:numFmt w:val="bullet"/>
+      <w:lvlText w:val=""/>
+      <w:lvlJc w:val="left"/>
+      <w:pPr>
+        <w:tabs>
+          <w:tab w:val="num" w:pos="3600"/>
+        </w:tabs>
+        <w:ind w:left="3600" w:hanging="360"/>
+      </w:pPr>
+      <w:rPr>
+        <w:rFonts w:ascii="Wingdings" w:hAnsi="Wingdings" w:hint="default"/>
+        <w:sz w:val="20"/>
+      </w:rPr>
+    </w:lvl>
+    <w:lvl w:ilvl="5" w:tentative="1">
+      <w:start w:val="1"/>
+      <w:numFmt w:val="bullet"/>
+      <w:lvlText w:val=""/>
+      <w:lvlJc w:val="left"/>
+      <w:pPr>
+        <w:tabs>
+          <w:tab w:val="num" w:pos="4320"/>
+        </w:tabs>
+        <w:ind w:left="4320" w:hanging="360"/>
+      </w:pPr>
+      <w:rPr>
+        <w:rFonts w:ascii="Wingdings" w:hAnsi="Wingdings" w:hint="default"/>
+        <w:sz w:val="20"/>
+      </w:rPr>
+    </w:lvl>
+    <w:lvl w:ilvl="6" w:tentative="1">
+      <w:start w:val="1"/>
+      <w:numFmt w:val="bullet"/>
+      <w:lvlText w:val=""/>
+      <w:lvlJc w:val="left"/>
+      <w:pPr>
+        <w:tabs>
+          <w:tab w:val="num" w:pos="5040"/>
+        </w:tabs>
+        <w:ind w:left="5040" w:hanging="360"/>
+      </w:pPr>
+      <w:rPr>
+        <w:rFonts w:ascii="Wingdings" w:hAnsi="Wingdings" w:hint="default"/>
+        <w:sz w:val="20"/>
+      </w:rPr>
+    </w:lvl>
+    <w:lvl w:ilvl="7" w:tentative="1">
+      <w:start w:val="1"/>
+      <w:numFmt w:val="bullet"/>
+      <w:lvlText w:val=""/>
+      <w:lvlJc w:val="left"/>
+      <w:pPr>
+        <w:tabs>
+          <w:tab w:val="num" w:pos="5760"/>
+        </w:tabs>
+        <w:ind w:left="5760" w:hanging="360"/>
+      </w:pPr>
+      <w:rPr>
+        <w:rFonts w:ascii="Wingdings" w:hAnsi="Wingdings" w:hint="default"/>
+        <w:sz w:val="20"/>
+      </w:rPr>
+    </w:lvl>
+    <w:lvl w:ilvl="8" w:tentative="1">
+      <w:start w:val="1"/>
+      <w:numFmt w:val="bullet"/>
+      <w:lvlText w:val=""/>
+      <w:lvlJc w:val="left"/>
+      <w:pPr>
+        <w:tabs>
+          <w:tab w:val="num" w:pos="6480"/>
+        </w:tabs>
+        <w:ind w:left="6480" w:hanging="360"/>
+      </w:pPr>
+      <w:rPr>
+        <w:rFonts w:ascii="Wingdings" w:hAnsi="Wingdings" w:hint="default"/>
+        <w:sz w:val="20"/>
+      </w:rPr>
+    </w:lvl>
+  </w:abstractNum>
+  <w:abstractNum w:abstractNumId="2" w15:restartNumberingAfterBreak="0">
     <w:nsid w:val="17611B24"/>
     <w:multiLevelType w:val="multilevel"/>
     <w:tmpl w:val="ECC28ADA"/>
@@ -1231,7 +1157,7 @@
       </w:rPr>
     </w:lvl>
   </w:abstractNum>
-  <w:abstractNum w:abstractNumId="2" w15:restartNumberingAfterBreak="0">
+  <w:abstractNum w:abstractNumId="3" w15:restartNumberingAfterBreak="0">
     <w:nsid w:val="1C4D7E8F"/>
     <w:multiLevelType w:val="hybridMultilevel"/>
     <w:tmpl w:val="F4142F98"/>
@@ -1344,7 +1270,7 @@
       </w:rPr>
     </w:lvl>
   </w:abstractNum>
-  <w:abstractNum w:abstractNumId="3" w15:restartNumberingAfterBreak="0">
+  <w:abstractNum w:abstractNumId="4" w15:restartNumberingAfterBreak="0">
     <w:nsid w:val="283E1D6E"/>
     <w:multiLevelType w:val="multilevel"/>
     <w:tmpl w:val="7AF0D51E"/>
@@ -1493,7 +1419,120 @@
       </w:rPr>
     </w:lvl>
   </w:abstractNum>
-  <w:abstractNum w:abstractNumId="4" w15:restartNumberingAfterBreak="0">
+  <w:abstractNum w:abstractNumId="5" w15:restartNumberingAfterBreak="0">
+    <w:nsid w:val="2FCC71DA"/>
+    <w:multiLevelType w:val="hybridMultilevel"/>
+    <w:tmpl w:val="F2881290"/>
+    <w:lvl w:ilvl="0" w:tplc="08090001">
+      <w:start w:val="1"/>
+      <w:numFmt w:val="bullet"/>
+      <w:lvlText w:val=""/>
+      <w:lvlJc w:val="left"/>
+      <w:pPr>
+        <w:ind w:left="720" w:hanging="360"/>
+      </w:pPr>
+      <w:rPr>
+        <w:rFonts w:ascii="Symbol" w:hAnsi="Symbol" w:hint="default"/>
+      </w:rPr>
+    </w:lvl>
+    <w:lvl w:ilvl="1" w:tplc="08090003" w:tentative="1">
+      <w:start w:val="1"/>
+      <w:numFmt w:val="bullet"/>
+      <w:lvlText w:val="o"/>
+      <w:lvlJc w:val="left"/>
+      <w:pPr>
+        <w:ind w:left="1440" w:hanging="360"/>
+      </w:pPr>
+      <w:rPr>
+        <w:rFonts w:ascii="Courier New" w:hAnsi="Courier New" w:hint="default"/>
+      </w:rPr>
+    </w:lvl>
+    <w:lvl w:ilvl="2" w:tplc="08090005" w:tentative="1">
+      <w:start w:val="1"/>
+      <w:numFmt w:val="bullet"/>
+      <w:lvlText w:val=""/>
+      <w:lvlJc w:val="left"/>
+      <w:pPr>
+        <w:ind w:left="2160" w:hanging="360"/>
+      </w:pPr>
+      <w:rPr>
+        <w:rFonts w:ascii="Wingdings" w:hAnsi="Wingdings" w:hint="default"/>
+      </w:rPr>
+    </w:lvl>
+    <w:lvl w:ilvl="3" w:tplc="08090001" w:tentative="1">
+      <w:start w:val="1"/>
+      <w:numFmt w:val="bullet"/>
+      <w:lvlText w:val=""/>
+      <w:lvlJc w:val="left"/>
+      <w:pPr>
+        <w:ind w:left="2880" w:hanging="360"/>
+      </w:pPr>
+      <w:rPr>
+        <w:rFonts w:ascii="Symbol" w:hAnsi="Symbol" w:hint="default"/>
+      </w:rPr>
+    </w:lvl>
+    <w:lvl w:ilvl="4" w:tplc="08090003" w:tentative="1">
+      <w:start w:val="1"/>
+      <w:numFmt w:val="bullet"/>
+      <w:lvlText w:val="o"/>
+      <w:lvlJc w:val="left"/>
+      <w:pPr>
+        <w:ind w:left="3600" w:hanging="360"/>
+      </w:pPr>
+      <w:rPr>
+        <w:rFonts w:ascii="Courier New" w:hAnsi="Courier New" w:hint="default"/>
+      </w:rPr>
+    </w:lvl>
+    <w:lvl w:ilvl="5" w:tplc="08090005" w:tentative="1">
+      <w:start w:val="1"/>
+      <w:numFmt w:val="bullet"/>
+      <w:lvlText w:val=""/>
+      <w:lvlJc w:val="left"/>
+      <w:pPr>
+        <w:ind w:left="4320" w:hanging="360"/>
+      </w:pPr>
+      <w:rPr>
+        <w:rFonts w:ascii="Wingdings" w:hAnsi="Wingdings" w:hint="default"/>
+      </w:rPr>
+    </w:lvl>
+    <w:lvl w:ilvl="6" w:tplc="08090001" w:tentative="1">
+      <w:start w:val="1"/>
+      <w:numFmt w:val="bullet"/>
+      <w:lvlText w:val=""/>
+      <w:lvlJc w:val="left"/>
+      <w:pPr>
+        <w:ind w:left="5040" w:hanging="360"/>
+      </w:pPr>
+      <w:rPr>
+        <w:rFonts w:ascii="Symbol" w:hAnsi="Symbol" w:hint="default"/>
+      </w:rPr>
+    </w:lvl>
+    <w:lvl w:ilvl="7" w:tplc="08090003" w:tentative="1">
+      <w:start w:val="1"/>
+      <w:numFmt w:val="bullet"/>
+      <w:lvlText w:val="o"/>
+      <w:lvlJc w:val="left"/>
+      <w:pPr>
+        <w:ind w:left="5760" w:hanging="360"/>
+      </w:pPr>
+      <w:rPr>
+        <w:rFonts w:ascii="Courier New" w:hAnsi="Courier New" w:hint="default"/>
+      </w:rPr>
+    </w:lvl>
+    <w:lvl w:ilvl="8" w:tplc="08090005" w:tentative="1">
+      <w:start w:val="1"/>
+      <w:numFmt w:val="bullet"/>
+      <w:lvlText w:val=""/>
+      <w:lvlJc w:val="left"/>
+      <w:pPr>
+        <w:ind w:left="6480" w:hanging="360"/>
+      </w:pPr>
+      <w:rPr>
+        <w:rFonts w:ascii="Wingdings" w:hAnsi="Wingdings" w:hint="default"/>
+      </w:rPr>
+    </w:lvl>
+  </w:abstractNum>
+  <w:abstractNum w:abstractNumId="6" w15:restartNumberingAfterBreak="0">
     <w:nsid w:val="3A383151"/>
     <w:multiLevelType w:val="hybridMultilevel"/>
     <w:tmpl w:val="3D347A0E"/>
@@ -1606,7 +1645,7 @@
       </w:rPr>
     </w:lvl>
   </w:abstractNum>
-  <w:abstractNum w:abstractNumId="5" w15:restartNumberingAfterBreak="0">
+  <w:abstractNum w:abstractNumId="7" w15:restartNumberingAfterBreak="0">
     <w:nsid w:val="3D0B1085"/>
     <w:multiLevelType w:val="multilevel"/>
     <w:tmpl w:val="FF586DB0"/>
@@ -1755,7 +1794,269 @@
       </w:rPr>
     </w:lvl>
   </w:abstractNum>
-  <w:abstractNum w:abstractNumId="6" w15:restartNumberingAfterBreak="0">
+  <w:abstractNum w:abstractNumId="8" w15:restartNumberingAfterBreak="0">
+    <w:nsid w:val="484251BC"/>
+    <w:multiLevelType w:val="hybridMultilevel"/>
+    <w:tmpl w:val="AEA45E3C"/>
+    <w:lvl w:ilvl="0" w:tplc="08090001">
+      <w:start w:val="1"/>
+      <w:numFmt w:val="bullet"/>
+      <w:lvlText w:val=""/>
+      <w:lvlJc w:val="left"/>
+      <w:pPr>
+        <w:ind w:left="720" w:hanging="360"/>
+      </w:pPr>
+      <w:rPr>
+        <w:rFonts w:ascii="Symbol" w:hAnsi="Symbol" w:hint="default"/>
+      </w:rPr>
+    </w:lvl>
+    <w:lvl w:ilvl="1" w:tplc="08090003" w:tentative="1">
+      <w:start w:val="1"/>
+      <w:numFmt w:val="bullet"/>
+      <w:lvlText w:val="o"/>
+      <w:lvlJc w:val="left"/>
+      <w:pPr>
+        <w:ind w:left="1440" w:hanging="360"/>
+      </w:pPr>
+      <w:rPr>
+        <w:rFonts w:ascii="Courier New" w:hAnsi="Courier New" w:hint="default"/>
+      </w:rPr>
+    </w:lvl>
+    <w:lvl w:ilvl="2" w:tplc="08090005" w:tentative="1">
+      <w:start w:val="1"/>
+      <w:numFmt w:val="bullet"/>
+      <w:lvlText w:val=""/>
+      <w:lvlJc w:val="left"/>
+      <w:pPr>
+        <w:ind w:left="2160" w:hanging="360"/>
+      </w:pPr>
+      <w:rPr>
+        <w:rFonts w:ascii="Wingdings" w:hAnsi="Wingdings" w:hint="default"/>
+      </w:rPr>
+    </w:lvl>
+    <w:lvl w:ilvl="3" w:tplc="08090001" w:tentative="1">
+      <w:start w:val="1"/>
+      <w:numFmt w:val="bullet"/>
+      <w:lvlText w:val=""/>
+      <w:lvlJc w:val="left"/>
+      <w:pPr>
+        <w:ind w:left="2880" w:hanging="360"/>
+      </w:pPr>
+      <w:rPr>
+        <w:rFonts w:ascii="Symbol" w:hAnsi="Symbol" w:hint="default"/>
+      </w:rPr>
+    </w:lvl>
+    <w:lvl w:ilvl="4" w:tplc="08090003" w:tentative="1">
+      <w:start w:val="1"/>
+      <w:numFmt w:val="bullet"/>
+      <w:lvlText w:val="o"/>
+      <w:lvlJc w:val="left"/>
+      <w:pPr>
+        <w:ind w:left="3600" w:hanging="360"/>
+      </w:pPr>
+      <w:rPr>
+        <w:rFonts w:ascii="Courier New" w:hAnsi="Courier New" w:hint="default"/>
+      </w:rPr>
+    </w:lvl>
+    <w:lvl w:ilvl="5" w:tplc="08090005" w:tentative="1">
+      <w:start w:val="1"/>
+      <w:numFmt w:val="bullet"/>
+      <w:lvlText w:val=""/>
+      <w:lvlJc w:val="left"/>
+      <w:pPr>
+        <w:ind w:left="4320" w:hanging="360"/>
+      </w:pPr>
+      <w:rPr>
+        <w:rFonts w:ascii="Wingdings" w:hAnsi="Wingdings" w:hint="default"/>
+      </w:rPr>
+    </w:lvl>
+    <w:lvl w:ilvl="6" w:tplc="08090001" w:tentative="1">
+      <w:start w:val="1"/>
+      <w:numFmt w:val="bullet"/>
+      <w:lvlText w:val=""/>
+      <w:lvlJc w:val="left"/>
+      <w:pPr>
+        <w:ind w:left="5040" w:hanging="360"/>
+      </w:pPr>
+      <w:rPr>
+        <w:rFonts w:ascii="Symbol" w:hAnsi="Symbol" w:hint="default"/>
+      </w:rPr>
+    </w:lvl>
+    <w:lvl w:ilvl="7" w:tplc="08090003" w:tentative="1">
+      <w:start w:val="1"/>
+      <w:numFmt w:val="bullet"/>
+      <w:lvlText w:val="o"/>
+      <w:lvlJc w:val="left"/>
+      <w:pPr>
+        <w:ind w:left="5760" w:hanging="360"/>
+      </w:pPr>
+      <w:rPr>
+        <w:rFonts w:ascii="Courier New" w:hAnsi="Courier New" w:hint="default"/>
+      </w:rPr>
+    </w:lvl>
+    <w:lvl w:ilvl="8" w:tplc="08090005" w:tentative="1">
+      <w:start w:val="1"/>
+      <w:numFmt w:val="bullet"/>
+      <w:lvlText w:val=""/>
+      <w:lvlJc w:val="left"/>
+      <w:pPr>
+        <w:ind w:left="6480" w:hanging="360"/>
+      </w:pPr>
+      <w:rPr>
+        <w:rFonts w:ascii="Wingdings" w:hAnsi="Wingdings" w:hint="default"/>
+      </w:rPr>
+    </w:lvl>
+  </w:abstractNum>
+  <w:abstractNum w:abstractNumId="9" w15:restartNumberingAfterBreak="0">
+    <w:nsid w:val="49E35E0D"/>
+    <w:multiLevelType w:val="multilevel"/>
+    <w:tmpl w:val="E6166CA0"/>
+    <w:lvl w:ilvl="0">
+      <w:start w:val="1"/>
+      <w:numFmt w:val="bullet"/>
+      <w:lvlText w:val=""/>
+      <w:lvlJc w:val="left"/>
+      <w:pPr>
+        <w:tabs>
+          <w:tab w:val="num" w:pos="720"/>
+        </w:tabs>
+        <w:ind w:left="720" w:hanging="360"/>
+      </w:pPr>
+      <w:rPr>
+        <w:rFonts w:ascii="Symbol" w:hAnsi="Symbol" w:hint="default"/>
+        <w:sz w:val="20"/>
+      </w:rPr>
+    </w:lvl>
+    <w:lvl w:ilvl="1" w:tentative="1">
+      <w:start w:val="1"/>
+      <w:numFmt w:val="bullet"/>
+      <w:lvlText w:val="o"/>
+      <w:lvlJc w:val="left"/>
+      <w:pPr>
+        <w:tabs>
+          <w:tab w:val="num" w:pos="1440"/>
+        </w:tabs>
+        <w:ind w:left="1440" w:hanging="360"/>
+      </w:pPr>
+      <w:rPr>
+        <w:rFonts w:ascii="Courier New" w:hAnsi="Courier New" w:hint="default"/>
+        <w:sz w:val="20"/>
+      </w:rPr>
+    </w:lvl>
+    <w:lvl w:ilvl="2" w:tentative="1">
+      <w:start w:val="1"/>
+      <w:numFmt w:val="bullet"/>
+      <w:lvlText w:val=""/>
+      <w:lvlJc w:val="left"/>
+      <w:pPr>
+        <w:tabs>
+          <w:tab w:val="num" w:pos="2160"/>
+        </w:tabs>
+        <w:ind w:left="2160" w:hanging="360"/>
+      </w:pPr>
+      <w:rPr>
+        <w:rFonts w:ascii="Wingdings" w:hAnsi="Wingdings" w:hint="default"/>
+        <w:sz w:val="20"/>
+      </w:rPr>
+    </w:lvl>
+    <w:lvl w:ilvl="3" w:tentative="1">
+      <w:start w:val="1"/>
+      <w:numFmt w:val="bullet"/>
+      <w:lvlText w:val=""/>
+      <w:lvlJc w:val="left"/>
+      <w:pPr>
+        <w:tabs>
+          <w:tab w:val="num" w:pos="2880"/>
+        </w:tabs>
+        <w:ind w:left="2880" w:hanging="360"/>
+      </w:pPr>
+      <w:rPr>
+        <w:rFonts w:ascii="Wingdings" w:hAnsi="Wingdings" w:hint="default"/>
+        <w:sz w:val="20"/>
+      </w:rPr>
+    </w:lvl>
+    <w:lvl w:ilvl="4" w:tentative="1">
+      <w:start w:val="1"/>
+      <w:numFmt w:val="bullet"/>
+      <w:lvlText w:val=""/>
+      <w:lvlJc w:val="left"/>
+      <w:pPr>
+        <w:tabs>
+          <w:tab w:val="num" w:pos="3600"/>
+        </w:tabs>
+        <w:ind w:left="3600" w:hanging="360"/>
+      </w:pPr>
+      <w:rPr>
+        <w:rFonts w:ascii="Wingdings" w:hAnsi="Wingdings" w:hint="default"/>
+        <w:sz w:val="20"/>
+      </w:rPr>
+    </w:lvl>
+    <w:lvl w:ilvl="5" w:tentative="1">
+      <w:start w:val="1"/>
+      <w:numFmt w:val="bullet"/>
+      <w:lvlText w:val=""/>
+      <w:lvlJc w:val="left"/>
+      <w:pPr>
+        <w:tabs>
+          <w:tab w:val="num" w:pos="4320"/>
+        </w:tabs>
+        <w:ind w:left="4320" w:hanging="360"/>
+      </w:pPr>
+      <w:rPr>
+        <w:rFonts w:ascii="Wingdings" w:hAnsi="Wingdings" w:hint="default"/>
+        <w:sz w:val="20"/>
+      </w:rPr>
+    </w:lvl>
+    <w:lvl w:ilvl="6" w:tentative="1">
+      <w:start w:val="1"/>
+      <w:numFmt w:val="bullet"/>
+      <w:lvlText w:val=""/>
+      <w:lvlJc w:val="left"/>
+      <w:pPr>
+        <w:tabs>
+          <w:tab w:val="num" w:pos="5040"/>
+        </w:tabs>
+        <w:ind w:left="5040" w:hanging="360"/>
+      </w:pPr>
+      <w:rPr>
+        <w:rFonts w:ascii="Wingdings" w:hAnsi="Wingdings" w:hint="default"/>
+        <w:sz w:val="20"/>
+      </w:rPr>
+    </w:lvl>
+    <w:lvl w:ilvl="7" w:tentative="1">
+      <w:start w:val="1"/>
+      <w:numFmt w:val="bullet"/>
+      <w:lvlText w:val=""/>
+      <w:lvlJc w:val="left"/>
+      <w:pPr>
+        <w:tabs>
+          <w:tab w:val="num" w:pos="5760"/>
+        </w:tabs>
+        <w:ind w:left="5760" w:hanging="360"/>
+      </w:pPr>
+      <w:rPr>
+        <w:rFonts w:ascii="Wingdings" w:hAnsi="Wingdings" w:hint="default"/>
+        <w:sz w:val="20"/>
+      </w:rPr>
+    </w:lvl>
+    <w:lvl w:ilvl="8" w:tentative="1">
+      <w:start w:val="1"/>
+      <w:numFmt w:val="bullet"/>
+      <w:lvlText w:val=""/>
+      <w:lvlJc w:val="left"/>
+      <w:pPr>
+        <w:tabs>
+          <w:tab w:val="num" w:pos="6480"/>
+        </w:tabs>
+        <w:ind w:left="6480" w:hanging="360"/>
+      </w:pPr>
+      <w:rPr>
+        <w:rFonts w:ascii="Wingdings" w:hAnsi="Wingdings" w:hint="default"/>
+        <w:sz w:val="20"/>
+      </w:rPr>
+    </w:lvl>
+  </w:abstractNum>
+  <w:abstractNum w:abstractNumId="10" w15:restartNumberingAfterBreak="0">
     <w:nsid w:val="4D72479E"/>
     <w:multiLevelType w:val="hybridMultilevel"/>
     <w:tmpl w:val="77C07700"/>
@@ -1868,7 +2169,156 @@
       </w:rPr>
     </w:lvl>
   </w:abstractNum>
-  <w:abstractNum w:abstractNumId="7" w15:restartNumberingAfterBreak="0">
+  <w:abstractNum w:abstractNumId="11" w15:restartNumberingAfterBreak="0">
+    <w:nsid w:val="4E903302"/>
+    <w:multiLevelType w:val="multilevel"/>
+    <w:tmpl w:val="1DA8159A"/>
+    <w:lvl w:ilvl="0">
+      <w:start w:val="1"/>
+      <w:numFmt w:val="bullet"/>
+      <w:lvlText w:val=""/>
+      <w:lvlJc w:val="left"/>
+      <w:pPr>
+        <w:tabs>
+          <w:tab w:val="num" w:pos="720"/>
+        </w:tabs>
+        <w:ind w:left="720" w:hanging="360"/>
+      </w:pPr>
+      <w:rPr>
+        <w:rFonts w:ascii="Symbol" w:hAnsi="Symbol" w:hint="default"/>
+        <w:sz w:val="20"/>
+      </w:rPr>
+    </w:lvl>
+    <w:lvl w:ilvl="1" w:tentative="1">
+      <w:start w:val="1"/>
+      <w:numFmt w:val="bullet"/>
+      <w:lvlText w:val="o"/>
+      <w:lvlJc w:val="left"/>
+      <w:pPr>
+        <w:tabs>
+          <w:tab w:val="num" w:pos="1440"/>
+        </w:tabs>
+        <w:ind w:left="1440" w:hanging="360"/>
+      </w:pPr>
+      <w:rPr>
+        <w:rFonts w:ascii="Courier New" w:hAnsi="Courier New" w:hint="default"/>
+        <w:sz w:val="20"/>
+      </w:rPr>
+    </w:lvl>
+    <w:lvl w:ilvl="2" w:tentative="1">
+      <w:start w:val="1"/>
+      <w:numFmt w:val="bullet"/>
+      <w:lvlText w:val=""/>
+      <w:lvlJc w:val="left"/>
+      <w:pPr>
+        <w:tabs>
+          <w:tab w:val="num" w:pos="2160"/>
+        </w:tabs>
+        <w:ind w:left="2160" w:hanging="360"/>
+      </w:pPr>
+      <w:rPr>
+        <w:rFonts w:ascii="Wingdings" w:hAnsi="Wingdings" w:hint="default"/>
+        <w:sz w:val="20"/>
+      </w:rPr>
+    </w:lvl>
+    <w:lvl w:ilvl="3" w:tentative="1">
+      <w:start w:val="1"/>
+      <w:numFmt w:val="bullet"/>
+      <w:lvlText w:val=""/>
+      <w:lvlJc w:val="left"/>
+      <w:pPr>
+        <w:tabs>
+          <w:tab w:val="num" w:pos="2880"/>
+        </w:tabs>
+        <w:ind w:left="2880" w:hanging="360"/>
+      </w:pPr>
+      <w:rPr>
+        <w:rFonts w:ascii="Wingdings" w:hAnsi="Wingdings" w:hint="default"/>
+        <w:sz w:val="20"/>
+      </w:rPr>
+    </w:lvl>
+    <w:lvl w:ilvl="4" w:tentative="1">
+      <w:start w:val="1"/>
+      <w:numFmt w:val="bullet"/>
+      <w:lvlText w:val=""/>
+      <w:lvlJc w:val="left"/>
+      <w:pPr>
+        <w:tabs>
+          <w:tab w:val="num" w:pos="3600"/>
+        </w:tabs>
+        <w:ind w:left="3600" w:hanging="360"/>
+      </w:pPr>
+      <w:rPr>
+        <w:rFonts w:ascii="Wingdings" w:hAnsi="Wingdings" w:hint="default"/>
+        <w:sz w:val="20"/>
+      </w:rPr>
+    </w:lvl>
+    <w:lvl w:ilvl="5" w:tentative="1">
+      <w:start w:val="1"/>
+      <w:numFmt w:val="bullet"/>
+      <w:lvlText w:val=""/>
+      <w:lvlJc w:val="left"/>
+      <w:pPr>
+        <w:tabs>
+          <w:tab w:val="num" w:pos="4320"/>
+        </w:tabs>
+        <w:ind w:left="4320" w:hanging="360"/>
+      </w:pPr>
+      <w:rPr>
+        <w:rFonts w:ascii="Wingdings" w:hAnsi="Wingdings" w:hint="default"/>
+        <w:sz w:val="20"/>
+      </w:rPr>
+    </w:lvl>
+    <w:lvl w:ilvl="6" w:tentative="1">
+      <w:start w:val="1"/>
+      <w:numFmt w:val="bullet"/>
+      <w:lvlText w:val=""/>
+      <w:lvlJc w:val="left"/>
+      <w:pPr>
+        <w:tabs>
+          <w:tab w:val="num" w:pos="5040"/>
+        </w:tabs>
+        <w:ind w:left="5040" w:hanging="360"/>
+      </w:pPr>
+      <w:rPr>
+        <w:rFonts w:ascii="Wingdings" w:hAnsi="Wingdings" w:hint="default"/>
+        <w:sz w:val="20"/>
+      </w:rPr>
+    </w:lvl>
+    <w:lvl w:ilvl="7" w:tentative="1">
+      <w:start w:val="1"/>
+      <w:numFmt w:val="bullet"/>
+      <w:lvlText w:val=""/>
+      <w:lvlJc w:val="left"/>
+      <w:pPr>
+        <w:tabs>
+          <w:tab w:val="num" w:pos="5760"/>
+        </w:tabs>
+        <w:ind w:left="5760" w:hanging="360"/>
+      </w:pPr>
+      <w:rPr>
+        <w:rFonts w:ascii="Wingdings" w:hAnsi="Wingdings" w:hint="default"/>
+        <w:sz w:val="20"/>
+      </w:rPr>
+    </w:lvl>
+    <w:lvl w:ilvl="8" w:tentative="1">
+      <w:start w:val="1"/>
+      <w:numFmt w:val="bullet"/>
+      <w:lvlText w:val=""/>
+      <w:lvlJc w:val="left"/>
+      <w:pPr>
+        <w:tabs>
+          <w:tab w:val="num" w:pos="6480"/>
+        </w:tabs>
+        <w:ind w:left="6480" w:hanging="360"/>
+      </w:pPr>
+      <w:rPr>
+        <w:rFonts w:ascii="Wingdings" w:hAnsi="Wingdings" w:hint="default"/>
+        <w:sz w:val="20"/>
+      </w:rPr>
+    </w:lvl>
+  </w:abstractNum>
+  <w:abstractNum w:abstractNumId="12" w15:restartNumberingAfterBreak="0">
     <w:nsid w:val="582A00F4"/>
     <w:multiLevelType w:val="multilevel"/>
     <w:tmpl w:val="5DC25416"/>
@@ -2017,10 +2467,385 @@
       </w:rPr>
     </w:lvl>
   </w:abstractNum>
-  <w:abstractNum w:abstractNumId="8" w15:restartNumberingAfterBreak="0">
+  <w:abstractNum w:abstractNumId="13" w15:restartNumberingAfterBreak="0">
+    <w:nsid w:val="60A328D7"/>
+    <w:multiLevelType w:val="multilevel"/>
+    <w:tmpl w:val="F6BC532C"/>
+    <w:lvl w:ilvl="0">
+      <w:start w:val="1"/>
+      <w:numFmt w:val="bullet"/>
+      <w:lvlText w:val=""/>
+      <w:lvlJc w:val="left"/>
+      <w:pPr>
+        <w:tabs>
+          <w:tab w:val="num" w:pos="720"/>
+        </w:tabs>
+        <w:ind w:left="720" w:hanging="360"/>
+      </w:pPr>
+      <w:rPr>
+        <w:rFonts w:ascii="Symbol" w:hAnsi="Symbol" w:hint="default"/>
+        <w:sz w:val="20"/>
+      </w:rPr>
+    </w:lvl>
+    <w:lvl w:ilvl="1" w:tentative="1">
+      <w:start w:val="1"/>
+      <w:numFmt w:val="bullet"/>
+      <w:lvlText w:val="o"/>
+      <w:lvlJc w:val="left"/>
+      <w:pPr>
+        <w:tabs>
+          <w:tab w:val="num" w:pos="1440"/>
+        </w:tabs>
+        <w:ind w:left="1440" w:hanging="360"/>
+      </w:pPr>
+      <w:rPr>
+        <w:rFonts w:ascii="Courier New" w:hAnsi="Courier New" w:hint="default"/>
+        <w:sz w:val="20"/>
+      </w:rPr>
+    </w:lvl>
+    <w:lvl w:ilvl="2" w:tentative="1">
+      <w:start w:val="1"/>
+      <w:numFmt w:val="bullet"/>
+      <w:lvlText w:val=""/>
+      <w:lvlJc w:val="left"/>
+      <w:pPr>
+        <w:tabs>
+          <w:tab w:val="num" w:pos="2160"/>
+        </w:tabs>
+        <w:ind w:left="2160" w:hanging="360"/>
+      </w:pPr>
+      <w:rPr>
+        <w:rFonts w:ascii="Wingdings" w:hAnsi="Wingdings" w:hint="default"/>
+        <w:sz w:val="20"/>
+      </w:rPr>
+    </w:lvl>
+    <w:lvl w:ilvl="3" w:tentative="1">
+      <w:start w:val="1"/>
+      <w:numFmt w:val="bullet"/>
+      <w:lvlText w:val=""/>
+      <w:lvlJc w:val="left"/>
+      <w:pPr>
+        <w:tabs>
+          <w:tab w:val="num" w:pos="2880"/>
+        </w:tabs>
+        <w:ind w:left="2880" w:hanging="360"/>
+      </w:pPr>
+      <w:rPr>
+        <w:rFonts w:ascii="Wingdings" w:hAnsi="Wingdings" w:hint="default"/>
+        <w:sz w:val="20"/>
+      </w:rPr>
+    </w:lvl>
+    <w:lvl w:ilvl="4" w:tentative="1">
+      <w:start w:val="1"/>
+      <w:numFmt w:val="bullet"/>
+      <w:lvlText w:val=""/>
+      <w:lvlJc w:val="left"/>
+      <w:pPr>
+        <w:tabs>
+          <w:tab w:val="num" w:pos="3600"/>
+        </w:tabs>
+        <w:ind w:left="3600" w:hanging="360"/>
+      </w:pPr>
+      <w:rPr>
+        <w:rFonts w:ascii="Wingdings" w:hAnsi="Wingdings" w:hint="default"/>
+        <w:sz w:val="20"/>
+      </w:rPr>
+    </w:lvl>
+    <w:lvl w:ilvl="5" w:tentative="1">
+      <w:start w:val="1"/>
+      <w:numFmt w:val="bullet"/>
+      <w:lvlText w:val=""/>
+      <w:lvlJc w:val="left"/>
+      <w:pPr>
+        <w:tabs>
+          <w:tab w:val="num" w:pos="4320"/>
+        </w:tabs>
+        <w:ind w:left="4320" w:hanging="360"/>
+      </w:pPr>
+      <w:rPr>
+        <w:rFonts w:ascii="Wingdings" w:hAnsi="Wingdings" w:hint="default"/>
+        <w:sz w:val="20"/>
+      </w:rPr>
+    </w:lvl>
+    <w:lvl w:ilvl="6" w:tentative="1">
+      <w:start w:val="1"/>
+      <w:numFmt w:val="bullet"/>
+      <w:lvlText w:val=""/>
+      <w:lvlJc w:val="left"/>
+      <w:pPr>
+        <w:tabs>
+          <w:tab w:val="num" w:pos="5040"/>
+        </w:tabs>
+        <w:ind w:left="5040" w:hanging="360"/>
+      </w:pPr>
+      <w:rPr>
+        <w:rFonts w:ascii="Wingdings" w:hAnsi="Wingdings" w:hint="default"/>
+        <w:sz w:val="20"/>
+      </w:rPr>
+    </w:lvl>
+    <w:lvl w:ilvl="7" w:tentative="1">
+      <w:start w:val="1"/>
+      <w:numFmt w:val="bullet"/>
+      <w:lvlText w:val=""/>
+      <w:lvlJc w:val="left"/>
+      <w:pPr>
+        <w:tabs>
+          <w:tab w:val="num" w:pos="5760"/>
+        </w:tabs>
+        <w:ind w:left="5760" w:hanging="360"/>
+      </w:pPr>
+      <w:rPr>
+        <w:rFonts w:ascii="Wingdings" w:hAnsi="Wingdings" w:hint="default"/>
+        <w:sz w:val="20"/>
+      </w:rPr>
+    </w:lvl>
+    <w:lvl w:ilvl="8" w:tentative="1">
+      <w:start w:val="1"/>
+      <w:numFmt w:val="bullet"/>
+      <w:lvlText w:val=""/>
+      <w:lvlJc w:val="left"/>
+      <w:pPr>
+        <w:tabs>
+          <w:tab w:val="num" w:pos="6480"/>
+        </w:tabs>
+        <w:ind w:left="6480" w:hanging="360"/>
+      </w:pPr>
+      <w:rPr>
+        <w:rFonts w:ascii="Wingdings" w:hAnsi="Wingdings" w:hint="default"/>
+        <w:sz w:val="20"/>
+      </w:rPr>
+    </w:lvl>
+  </w:abstractNum>
+  <w:abstractNum w:abstractNumId="14" w15:restartNumberingAfterBreak="0">
+    <w:nsid w:val="60E04B06"/>
+    <w:multiLevelType w:val="hybridMultilevel"/>
+    <w:tmpl w:val="E7FA1B0C"/>
+    <w:lvl w:ilvl="0" w:tplc="08090001">
+      <w:start w:val="1"/>
+      <w:numFmt w:val="bullet"/>
+      <w:lvlText w:val=""/>
+      <w:lvlJc w:val="left"/>
+      <w:pPr>
+        <w:ind w:left="720" w:hanging="360"/>
+      </w:pPr>
+      <w:rPr>
+        <w:rFonts w:ascii="Symbol" w:hAnsi="Symbol" w:hint="default"/>
+      </w:rPr>
+    </w:lvl>
+    <w:lvl w:ilvl="1" w:tplc="08090003" w:tentative="1">
+      <w:start w:val="1"/>
+      <w:numFmt w:val="bullet"/>
+      <w:lvlText w:val="o"/>
+      <w:lvlJc w:val="left"/>
+      <w:pPr>
+        <w:ind w:left="1440" w:hanging="360"/>
+      </w:pPr>
+      <w:rPr>
+        <w:rFonts w:ascii="Courier New" w:hAnsi="Courier New" w:hint="default"/>
+      </w:rPr>
+    </w:lvl>
+    <w:lvl w:ilvl="2" w:tplc="08090005" w:tentative="1">
+      <w:start w:val="1"/>
+      <w:numFmt w:val="bullet"/>
+      <w:lvlText w:val=""/>
+      <w:lvlJc w:val="left"/>
+      <w:pPr>
+        <w:ind w:left="2160" w:hanging="360"/>
+      </w:pPr>
+      <w:rPr>
+        <w:rFonts w:ascii="Wingdings" w:hAnsi="Wingdings" w:hint="default"/>
+      </w:rPr>
+    </w:lvl>
+    <w:lvl w:ilvl="3" w:tplc="08090001" w:tentative="1">
+      <w:start w:val="1"/>
+      <w:numFmt w:val="bullet"/>
+      <w:lvlText w:val=""/>
+      <w:lvlJc w:val="left"/>
+      <w:pPr>
+        <w:ind w:left="2880" w:hanging="360"/>
+      </w:pPr>
+      <w:rPr>
+        <w:rFonts w:ascii="Symbol" w:hAnsi="Symbol" w:hint="default"/>
+      </w:rPr>
+    </w:lvl>
+    <w:lvl w:ilvl="4" w:tplc="08090003" w:tentative="1">
+      <w:start w:val="1"/>
+      <w:numFmt w:val="bullet"/>
+      <w:lvlText w:val="o"/>
+      <w:lvlJc w:val="left"/>
+      <w:pPr>
+        <w:ind w:left="3600" w:hanging="360"/>
+      </w:pPr>
+      <w:rPr>
+        <w:rFonts w:ascii="Courier New" w:hAnsi="Courier New" w:hint="default"/>
+      </w:rPr>
+    </w:lvl>
+    <w:lvl w:ilvl="5" w:tplc="08090005" w:tentative="1">
+      <w:start w:val="1"/>
+      <w:numFmt w:val="bullet"/>
+      <w:lvlText w:val=""/>
+      <w:lvlJc w:val="left"/>
+      <w:pPr>
+        <w:ind w:left="4320" w:hanging="360"/>
+      </w:pPr>
+      <w:rPr>
+        <w:rFonts w:ascii="Wingdings" w:hAnsi="Wingdings" w:hint="default"/>
+      </w:rPr>
+    </w:lvl>
+    <w:lvl w:ilvl="6" w:tplc="08090001" w:tentative="1">
+      <w:start w:val="1"/>
+      <w:numFmt w:val="bullet"/>
+      <w:lvlText w:val=""/>
+      <w:lvlJc w:val="left"/>
+      <w:pPr>
+        <w:ind w:left="5040" w:hanging="360"/>
+      </w:pPr>
+      <w:rPr>
+        <w:rFonts w:ascii="Symbol" w:hAnsi="Symbol" w:hint="default"/>
+      </w:rPr>
+    </w:lvl>
+    <w:lvl w:ilvl="7" w:tplc="08090003" w:tentative="1">
+      <w:start w:val="1"/>
+      <w:numFmt w:val="bullet"/>
+      <w:lvlText w:val="o"/>
+      <w:lvlJc w:val="left"/>
+      <w:pPr>
+        <w:ind w:left="5760" w:hanging="360"/>
+      </w:pPr>
+      <w:rPr>
+        <w:rFonts w:ascii="Courier New" w:hAnsi="Courier New" w:hint="default"/>
+      </w:rPr>
+    </w:lvl>
+    <w:lvl w:ilvl="8" w:tplc="08090005" w:tentative="1">
+      <w:start w:val="1"/>
+      <w:numFmt w:val="bullet"/>
+      <w:lvlText w:val=""/>
+      <w:lvlJc w:val="left"/>
+      <w:pPr>
+        <w:ind w:left="6480" w:hanging="360"/>
+      </w:pPr>
+      <w:rPr>
+        <w:rFonts w:ascii="Wingdings" w:hAnsi="Wingdings" w:hint="default"/>
+      </w:rPr>
+    </w:lvl>
+  </w:abstractNum>
+  <w:abstractNum w:abstractNumId="15" w15:restartNumberingAfterBreak="0">
+    <w:nsid w:val="66CF664A"/>
+    <w:multiLevelType w:val="hybridMultilevel"/>
+    <w:tmpl w:val="CC92A6DC"/>
+    <w:lvl w:ilvl="0" w:tplc="08090001">
+      <w:start w:val="1"/>
+      <w:numFmt w:val="bullet"/>
+      <w:lvlText w:val=""/>
+      <w:lvlJc w:val="left"/>
+      <w:pPr>
+        <w:ind w:left="720" w:hanging="360"/>
+      </w:pPr>
+      <w:rPr>
+        <w:rFonts w:ascii="Symbol" w:hAnsi="Symbol" w:hint="default"/>
+      </w:rPr>
+    </w:lvl>
+    <w:lvl w:ilvl="1" w:tplc="08090003" w:tentative="1">
+      <w:start w:val="1"/>
+      <w:numFmt w:val="bullet"/>
+      <w:lvlText w:val="o"/>
+      <w:lvlJc w:val="left"/>
+      <w:pPr>
+        <w:ind w:left="1440" w:hanging="360"/>
+      </w:pPr>
+      <w:rPr>
+        <w:rFonts w:ascii="Courier New" w:hAnsi="Courier New" w:hint="default"/>
+      </w:rPr>
+    </w:lvl>
+    <w:lvl w:ilvl="2" w:tplc="08090005" w:tentative="1">
+      <w:start w:val="1"/>
+      <w:numFmt w:val="bullet"/>
+      <w:lvlText w:val=""/>
+      <w:lvlJc w:val="left"/>
+      <w:pPr>
+        <w:ind w:left="2160" w:hanging="360"/>
+      </w:pPr>
+      <w:rPr>
+        <w:rFonts w:ascii="Wingdings" w:hAnsi="Wingdings" w:hint="default"/>
+      </w:rPr>
+    </w:lvl>
+    <w:lvl w:ilvl="3" w:tplc="08090001" w:tentative="1">
+      <w:start w:val="1"/>
+      <w:numFmt w:val="bullet"/>
+      <w:lvlText w:val=""/>
+      <w:lvlJc w:val="left"/>
+      <w:pPr>
+        <w:ind w:left="2880" w:hanging="360"/>
+      </w:pPr>
+      <w:rPr>
+        <w:rFonts w:ascii="Symbol" w:hAnsi="Symbol" w:hint="default"/>
+      </w:rPr>
+    </w:lvl>
+    <w:lvl w:ilvl="4" w:tplc="08090003" w:tentative="1">
+      <w:start w:val="1"/>
+      <w:numFmt w:val="bullet"/>
+      <w:lvlText w:val="o"/>
+      <w:lvlJc w:val="left"/>
+      <w:pPr>
+        <w:ind w:left="3600" w:hanging="360"/>
+      </w:pPr>
+      <w:rPr>
+        <w:rFonts w:ascii="Courier New" w:hAnsi="Courier New" w:hint="default"/>
+      </w:rPr>
+    </w:lvl>
+    <w:lvl w:ilvl="5" w:tplc="08090005" w:tentative="1">
+      <w:start w:val="1"/>
+      <w:numFmt w:val="bullet"/>
+      <w:lvlText w:val=""/>
+      <w:lvlJc w:val="left"/>
+      <w:pPr>
+        <w:ind w:left="4320" w:hanging="360"/>
+      </w:pPr>
+      <w:rPr>
+        <w:rFonts w:ascii="Wingdings" w:hAnsi="Wingdings" w:hint="default"/>
+      </w:rPr>
+    </w:lvl>
+    <w:lvl w:ilvl="6" w:tplc="08090001" w:tentative="1">
+      <w:start w:val="1"/>
+      <w:numFmt w:val="bullet"/>
+      <w:lvlText w:val=""/>
+      <w:lvlJc w:val="left"/>
+      <w:pPr>
+        <w:ind w:left="5040" w:hanging="360"/>
+      </w:pPr>
+      <w:rPr>
+        <w:rFonts w:ascii="Symbol" w:hAnsi="Symbol" w:hint="default"/>
+      </w:rPr>
+    </w:lvl>
+    <w:lvl w:ilvl="7" w:tplc="08090003" w:tentative="1">
+      <w:start w:val="1"/>
+      <w:numFmt w:val="bullet"/>
+      <w:lvlText w:val="o"/>
+      <w:lvlJc w:val="left"/>
+      <w:pPr>
+        <w:ind w:left="5760" w:hanging="360"/>
+      </w:pPr>
+      <w:rPr>
+        <w:rFonts w:ascii="Courier New" w:hAnsi="Courier New" w:hint="default"/>
+      </w:rPr>
+    </w:lvl>
+    <w:lvl w:ilvl="8" w:tplc="08090005" w:tentative="1">
+      <w:start w:val="1"/>
+      <w:numFmt w:val="bullet"/>
+      <w:lvlText w:val=""/>
+      <w:lvlJc w:val="left"/>
+      <w:pPr>
+        <w:ind w:left="6480" w:hanging="360"/>
+      </w:pPr>
+      <w:rPr>
+        <w:rFonts w:ascii="Wingdings" w:hAnsi="Wingdings" w:hint="default"/>
+      </w:rPr>
+    </w:lvl>
+  </w:abstractNum>
+  <w:abstractNum w:abstractNumId="16" w15:restartNumberingAfterBreak="0">
     <w:nsid w:val="67685436"/>
     <w:multiLevelType w:val="hybridMultilevel"/>
-    <w:tmpl w:val="CA6895BC"/>
+    <w:tmpl w:val="11681E8C"/>
     <w:lvl w:ilvl="0" w:tplc="08090001">
       <w:start w:val="1"/>
       <w:numFmt w:val="bullet"/>
@@ -2130,7 +2955,7 @@
       </w:rPr>
     </w:lvl>
   </w:abstractNum>
-  <w:abstractNum w:abstractNumId="9" w15:restartNumberingAfterBreak="0">
+  <w:abstractNum w:abstractNumId="17" w15:restartNumberingAfterBreak="0">
     <w:nsid w:val="71AE748F"/>
     <w:multiLevelType w:val="hybridMultilevel"/>
     <w:tmpl w:val="DBA04926"/>
@@ -2247,7 +3072,7 @@
       </w:rPr>
     </w:lvl>
   </w:abstractNum>
-  <w:abstractNum w:abstractNumId="10" w15:restartNumberingAfterBreak="0">
+  <w:abstractNum w:abstractNumId="18" w15:restartNumberingAfterBreak="0">
     <w:nsid w:val="73E023E7"/>
     <w:multiLevelType w:val="hybridMultilevel"/>
     <w:tmpl w:val="21FC3BB4"/>
@@ -2360,7 +3185,7 @@
       </w:rPr>
     </w:lvl>
   </w:abstractNum>
-  <w:abstractNum w:abstractNumId="11" w15:restartNumberingAfterBreak="0">
+  <w:abstractNum w:abstractNumId="19" w15:restartNumberingAfterBreak="0">
     <w:nsid w:val="740C3807"/>
     <w:multiLevelType w:val="hybridMultilevel"/>
     <w:tmpl w:val="67A469FC"/>
@@ -2473,7 +3298,7 @@
       </w:rPr>
     </w:lvl>
   </w:abstractNum>
-  <w:abstractNum w:abstractNumId="12" w15:restartNumberingAfterBreak="0">
+  <w:abstractNum w:abstractNumId="20" w15:restartNumberingAfterBreak="0">
     <w:nsid w:val="74355D77"/>
     <w:multiLevelType w:val="multilevel"/>
     <w:tmpl w:val="B254F8C8"/>
@@ -2622,44 +3447,220 @@
       </w:rPr>
     </w:lvl>
   </w:abstractNum>
+  <w:abstractNum w:abstractNumId="21" w15:restartNumberingAfterBreak="0">
+    <w:nsid w:val="792C63B8"/>
+    <w:multiLevelType w:val="multilevel"/>
+    <w:tmpl w:val="AD4A60D4"/>
+    <w:lvl w:ilvl="0">
+      <w:start w:val="1"/>
+      <w:numFmt w:val="bullet"/>
+      <w:lvlText w:val=""/>
+      <w:lvlJc w:val="left"/>
+      <w:pPr>
+        <w:tabs>
+          <w:tab w:val="num" w:pos="720"/>
+        </w:tabs>
+        <w:ind w:left="720" w:hanging="360"/>
+      </w:pPr>
+      <w:rPr>
+        <w:rFonts w:ascii="Symbol" w:hAnsi="Symbol" w:hint="default"/>
+        <w:sz w:val="20"/>
+      </w:rPr>
+    </w:lvl>
+    <w:lvl w:ilvl="1" w:tentative="1">
+      <w:start w:val="1"/>
+      <w:numFmt w:val="bullet"/>
+      <w:lvlText w:val="o"/>
+      <w:lvlJc w:val="left"/>
+      <w:pPr>
+        <w:tabs>
+          <w:tab w:val="num" w:pos="1440"/>
+        </w:tabs>
+        <w:ind w:left="1440" w:hanging="360"/>
+      </w:pPr>
+      <w:rPr>
+        <w:rFonts w:ascii="Courier New" w:hAnsi="Courier New" w:hint="default"/>
+        <w:sz w:val="20"/>
+      </w:rPr>
+    </w:lvl>
+    <w:lvl w:ilvl="2" w:tentative="1">
+      <w:start w:val="1"/>
+      <w:numFmt w:val="bullet"/>
+      <w:lvlText w:val=""/>
+      <w:lvlJc w:val="left"/>
+      <w:pPr>
+        <w:tabs>
+          <w:tab w:val="num" w:pos="2160"/>
+        </w:tabs>
+        <w:ind w:left="2160" w:hanging="360"/>
+      </w:pPr>
+      <w:rPr>
+        <w:rFonts w:ascii="Wingdings" w:hAnsi="Wingdings" w:hint="default"/>
+        <w:sz w:val="20"/>
+      </w:rPr>
+    </w:lvl>
+    <w:lvl w:ilvl="3" w:tentative="1">
+      <w:start w:val="1"/>
+      <w:numFmt w:val="bullet"/>
+      <w:lvlText w:val=""/>
+      <w:lvlJc w:val="left"/>
+      <w:pPr>
+        <w:tabs>
+          <w:tab w:val="num" w:pos="2880"/>
+        </w:tabs>
+        <w:ind w:left="2880" w:hanging="360"/>
+      </w:pPr>
+      <w:rPr>
+        <w:rFonts w:ascii="Wingdings" w:hAnsi="Wingdings" w:hint="default"/>
+        <w:sz w:val="20"/>
+      </w:rPr>
+    </w:lvl>
+    <w:lvl w:ilvl="4" w:tentative="1">
+      <w:start w:val="1"/>
+      <w:numFmt w:val="bullet"/>
+      <w:lvlText w:val=""/>
+      <w:lvlJc w:val="left"/>
+      <w:pPr>
+        <w:tabs>
+          <w:tab w:val="num" w:pos="3600"/>
+        </w:tabs>
+        <w:ind w:left="3600" w:hanging="360"/>
+      </w:pPr>
+      <w:rPr>
+        <w:rFonts w:ascii="Wingdings" w:hAnsi="Wingdings" w:hint="default"/>
+        <w:sz w:val="20"/>
+      </w:rPr>
+    </w:lvl>
+    <w:lvl w:ilvl="5" w:tentative="1">
+      <w:start w:val="1"/>
+      <w:numFmt w:val="bullet"/>
+      <w:lvlText w:val=""/>
+      <w:lvlJc w:val="left"/>
+      <w:pPr>
+        <w:tabs>
+          <w:tab w:val="num" w:pos="4320"/>
+        </w:tabs>
+        <w:ind w:left="4320" w:hanging="360"/>
+      </w:pPr>
+      <w:rPr>
+        <w:rFonts w:ascii="Wingdings" w:hAnsi="Wingdings" w:hint="default"/>
+        <w:sz w:val="20"/>
+      </w:rPr>
+    </w:lvl>
+    <w:lvl w:ilvl="6" w:tentative="1">
+      <w:start w:val="1"/>
+      <w:numFmt w:val="bullet"/>
+      <w:lvlText w:val=""/>
+      <w:lvlJc w:val="left"/>
+      <w:pPr>
+        <w:tabs>
+          <w:tab w:val="num" w:pos="5040"/>
+        </w:tabs>
+        <w:ind w:left="5040" w:hanging="360"/>
+      </w:pPr>
+      <w:rPr>
+        <w:rFonts w:ascii="Wingdings" w:hAnsi="Wingdings" w:hint="default"/>
+        <w:sz w:val="20"/>
+      </w:rPr>
+    </w:lvl>
+    <w:lvl w:ilvl="7" w:tentative="1">
+      <w:start w:val="1"/>
+      <w:numFmt w:val="bullet"/>
+      <w:lvlText w:val=""/>
+      <w:lvlJc w:val="left"/>
+      <w:pPr>
+        <w:tabs>
+          <w:tab w:val="num" w:pos="5760"/>
+        </w:tabs>
+        <w:ind w:left="5760" w:hanging="360"/>
+      </w:pPr>
+      <w:rPr>
+        <w:rFonts w:ascii="Wingdings" w:hAnsi="Wingdings" w:hint="default"/>
+        <w:sz w:val="20"/>
+      </w:rPr>
+    </w:lvl>
+    <w:lvl w:ilvl="8" w:tentative="1">
+      <w:start w:val="1"/>
+      <w:numFmt w:val="bullet"/>
+      <w:lvlText w:val=""/>
+      <w:lvlJc w:val="left"/>
+      <w:pPr>
+        <w:tabs>
+          <w:tab w:val="num" w:pos="6480"/>
+        </w:tabs>
+        <w:ind w:left="6480" w:hanging="360"/>
+      </w:pPr>
+      <w:rPr>
+        <w:rFonts w:ascii="Wingdings" w:hAnsi="Wingdings" w:hint="default"/>
+        <w:sz w:val="20"/>
+      </w:rPr>
+    </w:lvl>
+  </w:abstractNum>
   <w:num w:numId="1" w16cid:durableId="342440553">
-    <w:abstractNumId w:val="9"/>
+    <w:abstractNumId w:val="17"/>
   </w:num>
   <w:num w:numId="2" w16cid:durableId="1199004720">
-    <w:abstractNumId w:val="3"/>
+    <w:abstractNumId w:val="4"/>
   </w:num>
   <w:num w:numId="3" w16cid:durableId="424107467">
-    <w:abstractNumId w:val="7"/>
+    <w:abstractNumId w:val="12"/>
   </w:num>
   <w:num w:numId="4" w16cid:durableId="617642208">
     <w:abstractNumId w:val="0"/>
   </w:num>
   <w:num w:numId="5" w16cid:durableId="1469322978">
-    <w:abstractNumId w:val="12"/>
+    <w:abstractNumId w:val="20"/>
   </w:num>
   <w:num w:numId="6" w16cid:durableId="456489289">
-    <w:abstractNumId w:val="1"/>
+    <w:abstractNumId w:val="2"/>
   </w:num>
   <w:num w:numId="7" w16cid:durableId="789936249">
+    <w:abstractNumId w:val="7"/>
+  </w:num>
+  <w:num w:numId="8" w16cid:durableId="1562710039">
+    <w:abstractNumId w:val="19"/>
+  </w:num>
+  <w:num w:numId="9" w16cid:durableId="1529955076">
+    <w:abstractNumId w:val="6"/>
+  </w:num>
+  <w:num w:numId="10" w16cid:durableId="2059551827">
+    <w:abstractNumId w:val="18"/>
+  </w:num>
+  <w:num w:numId="11" w16cid:durableId="1378317905">
+    <w:abstractNumId w:val="10"/>
+  </w:num>
+  <w:num w:numId="12" w16cid:durableId="2142915492">
+    <w:abstractNumId w:val="3"/>
+  </w:num>
+  <w:num w:numId="13" w16cid:durableId="947005434">
+    <w:abstractNumId w:val="16"/>
+  </w:num>
+  <w:num w:numId="14" w16cid:durableId="1767069280">
+    <w:abstractNumId w:val="9"/>
+  </w:num>
+  <w:num w:numId="15" w16cid:durableId="342360085">
+    <w:abstractNumId w:val="21"/>
+  </w:num>
+  <w:num w:numId="16" w16cid:durableId="715206507">
+    <w:abstractNumId w:val="13"/>
+  </w:num>
+  <w:num w:numId="17" w16cid:durableId="235089858">
+    <w:abstractNumId w:val="11"/>
+  </w:num>
+  <w:num w:numId="18" w16cid:durableId="1695619595">
+    <w:abstractNumId w:val="8"/>
+  </w:num>
+  <w:num w:numId="19" w16cid:durableId="1228034012">
+    <w:abstractNumId w:val="15"/>
+  </w:num>
+  <w:num w:numId="20" w16cid:durableId="1143161998">
     <w:abstractNumId w:val="5"/>
   </w:num>
-  <w:num w:numId="8" w16cid:durableId="1562710039">
-    <w:abstractNumId w:val="11"/>
+  <w:num w:numId="21" w16cid:durableId="657999331">
+    <w:abstractNumId w:val="14"/>
   </w:num>
-  <w:num w:numId="9" w16cid:durableId="1529955076">
-    <w:abstractNumId w:val="4"/>
-  </w:num>
-  <w:num w:numId="10" w16cid:durableId="2059551827">
-    <w:abstractNumId w:val="10"/>
-  </w:num>
-  <w:num w:numId="11" w16cid:durableId="1378317905">
-    <w:abstractNumId w:val="6"/>
-  </w:num>
-  <w:num w:numId="12" w16cid:durableId="2142915492">
-    <w:abstractNumId w:val="2"/>
-  </w:num>
-  <w:num w:numId="13" w16cid:durableId="947005434">
-    <w:abstractNumId w:val="8"/>
+  <w:num w:numId="22" w16cid:durableId="1821802304">
+    <w:abstractNumId w:val="1"/>
   </w:num>
 </w:numbering>
 </file>
@@ -3118,7 +4119,6 @@
     <w:next w:val="Normal"/>
     <w:link w:val="Heading3Char"/>
     <w:uiPriority w:val="9"/>
-    <w:semiHidden/>
     <w:qFormat/>
     <w:rsid w:val="004D3011"/>
     <w:pPr>
@@ -3386,7 +4386,6 @@
     <w:basedOn w:val="DefaultParagraphFont"/>
     <w:link w:val="Heading3"/>
     <w:uiPriority w:val="9"/>
-    <w:semiHidden/>
     <w:rsid w:val="000629D5"/>
     <w:rPr>
       <w:rFonts w:asciiTheme="majorHAnsi" w:eastAsiaTheme="majorEastAsia" w:hAnsiTheme="majorHAnsi" w:cstheme="majorBidi"/>
@@ -3757,6 +4756,15 @@
 </file>
 
 <file path=customXml/item1.xml><?xml version="1.0" encoding="utf-8"?>
+<?mso-contentType ?>
+<FormTemplates xmlns="http://schemas.microsoft.com/sharepoint/v3/contenttype/forms">
+  <Display>DocumentLibraryForm</Display>
+  <Edit>DocumentLibraryForm</Edit>
+  <New>DocumentLibraryForm</New>
+</FormTemplates>
+</file>
+
+<file path=customXml/item2.xml><?xml version="1.0" encoding="utf-8"?>
 <ct:contentTypeSchema xmlns:ct="http://schemas.microsoft.com/office/2006/metadata/contentType" xmlns:ma="http://schemas.microsoft.com/office/2006/metadata/properties/metaAttributes" ct:_="" ma:_="" ma:contentTypeName="Document" ma:contentTypeID="0x01010079F111ED35F8CC479449609E8A0923A6" ma:contentTypeVersion="11" ma:contentTypeDescription="Create a new document." ma:contentTypeScope="" ma:versionID="1c2eb7a32e66fb6e4260f3771546a5e2">
   <xsd:schema xmlns:xsd="http://www.w3.org/2001/XMLSchema" xmlns:xs="http://www.w3.org/2001/XMLSchema" xmlns:p="http://schemas.microsoft.com/office/2006/metadata/properties" xmlns:ns2="71af3243-3dd4-4a8d-8c0d-dd76da1f02a5" xmlns:ns3="16c05727-aa75-4e4a-9b5f-8a80a1165891" targetNamespace="http://schemas.microsoft.com/office/2006/metadata/properties" ma:root="true" ma:fieldsID="04e1f6479c48b08974ba73b5ca973489" ns2:_="" ns3:_="">
     <xsd:import namespace="71af3243-3dd4-4a8d-8c0d-dd76da1f02a5"/>
@@ -3967,15 +4975,6 @@
 </ct:contentTypeSchema>
 </file>
 
-<file path=customXml/item2.xml><?xml version="1.0" encoding="utf-8"?>
-<?mso-contentType ?>
-<FormTemplates xmlns="http://schemas.microsoft.com/sharepoint/v3/contenttype/forms">
-  <Display>DocumentLibraryForm</Display>
-  <Edit>DocumentLibraryForm</Edit>
-  <New>DocumentLibraryForm</New>
-</FormTemplates>
-</file>
-
 <file path=customXml/item3.xml><?xml version="1.0" encoding="utf-8"?>
 <p:properties xmlns:p="http://schemas.microsoft.com/office/2006/metadata/properties" xmlns:xsi="http://www.w3.org/2001/XMLSchema-instance" xmlns:pc="http://schemas.microsoft.com/office/infopath/2007/PartnerControls">
   <documentManagement>
@@ -3985,6 +4984,14 @@
 </file>
 
 <file path=customXml/itemProps1.xml><?xml version="1.0" encoding="utf-8"?>
+<ds:datastoreItem xmlns:ds="http://schemas.openxmlformats.org/officeDocument/2006/customXml" ds:itemID="{3630FBCC-A926-441F-A1DD-7C612FD88149}">
+  <ds:schemaRefs>
+    <ds:schemaRef ds:uri="http://schemas.microsoft.com/sharepoint/v3/contenttype/forms"/>
+  </ds:schemaRefs>
+</ds:datastoreItem>
+</file>
+
+<file path=customXml/itemProps2.xml><?xml version="1.0" encoding="utf-8"?>
 <ds:datastoreItem xmlns:ds="http://schemas.openxmlformats.org/officeDocument/2006/customXml" ds:itemID="{F1574C20-78E4-43FF-BE9E-4FC9F231448F}">
   <ds:schemaRefs>
     <ds:schemaRef ds:uri="http://schemas.microsoft.com/office/2006/metadata/contentType"/>
@@ -4003,14 +5010,6 @@
 </ds:datastoreItem>
 </file>
 
-<file path=customXml/itemProps2.xml><?xml version="1.0" encoding="utf-8"?>
-<ds:datastoreItem xmlns:ds="http://schemas.openxmlformats.org/officeDocument/2006/customXml" ds:itemID="{3630FBCC-A926-441F-A1DD-7C612FD88149}">
-  <ds:schemaRefs>
-    <ds:schemaRef ds:uri="http://schemas.microsoft.com/sharepoint/v3/contenttype/forms"/>
-  </ds:schemaRefs>
-</ds:datastoreItem>
-</file>
-
 <file path=customXml/itemProps3.xml><?xml version="1.0" encoding="utf-8"?>
 <ds:datastoreItem xmlns:ds="http://schemas.openxmlformats.org/officeDocument/2006/customXml" ds:itemID="{B7B03C41-7C44-40A7-B0F9-10640F9D80B5}">
   <ds:schemaRefs>

</xml_diff>